<commit_message>
petites modifs pour demo
</commit_message>
<xml_diff>
--- a/UserGuide/NoteReu.docx
+++ b/UserGuide/NoteReu.docx
@@ -41,7 +41,27 @@
           <w:sz w:val="21"/>
           <w:szCs w:val="21"/>
         </w:rPr>
-        <w:t xml:space="preserve"> -&gt; ok </w:t>
+        <w:t xml:space="preserve"> </w:t>
+      </w:r>
+      <w:r>
+        <w:rPr>
+          <w:rFonts w:eastAsia="Times New Roman" w:cstheme="minorHAnsi"/>
+          <w:b/>
+          <w:bCs/>
+          <w:color w:val="00B050"/>
+          <w:sz w:val="21"/>
+          <w:szCs w:val="21"/>
+        </w:rPr>
+        <w:t>-&gt; ok</w:t>
+      </w:r>
+      <w:r>
+        <w:rPr>
+          <w:rFonts w:eastAsia="Times New Roman" w:cstheme="minorHAnsi"/>
+          <w:color w:val="00B050"/>
+          <w:sz w:val="21"/>
+          <w:szCs w:val="21"/>
+        </w:rPr>
+        <w:t xml:space="preserve"> </w:t>
       </w:r>
     </w:p>
     <w:p>
@@ -156,25 +176,7 @@
           <w:sz w:val="21"/>
           <w:szCs w:val="21"/>
         </w:rPr>
-        <w:t xml:space="preserve"> du domaine / </w:t>
-      </w:r>
-      <w:proofErr w:type="gramStart"/>
-      <w:r>
-        <w:rPr>
-          <w:rFonts w:eastAsia="Times New Roman" w:cstheme="minorHAnsi"/>
-          <w:sz w:val="21"/>
-          <w:szCs w:val="21"/>
-        </w:rPr>
-        <w:t>zone  (</w:t>
-      </w:r>
-      <w:proofErr w:type="gramEnd"/>
-      <w:r>
-        <w:rPr>
-          <w:rFonts w:eastAsia="Times New Roman" w:cstheme="minorHAnsi"/>
-          <w:sz w:val="21"/>
-          <w:szCs w:val="21"/>
-        </w:rPr>
-        <w:t xml:space="preserve">spécifique) </w:t>
+        <w:t xml:space="preserve"> du domaine / zone  (spécifique) </w:t>
       </w:r>
     </w:p>
     <w:p>
@@ -242,7 +244,23 @@
         <w:rPr>
           <w:rFonts w:cstheme="minorHAnsi"/>
         </w:rPr>
-        <w:t xml:space="preserve"> -&gt; ok ? </w:t>
+        <w:t xml:space="preserve"> </w:t>
+      </w:r>
+      <w:r>
+        <w:rPr>
+          <w:rFonts w:cstheme="minorHAnsi"/>
+          <w:b/>
+          <w:bCs/>
+          <w:color w:val="00B050"/>
+        </w:rPr>
+        <w:t>-&gt; ok</w:t>
+      </w:r>
+      <w:r>
+        <w:rPr>
+          <w:rFonts w:cstheme="minorHAnsi"/>
+          <w:color w:val="00B050"/>
+        </w:rPr>
+        <w:t> </w:t>
       </w:r>
     </w:p>
     <w:p>
@@ -257,22 +275,23 @@
           <w:rFonts w:cstheme="minorHAnsi"/>
           <w:lang w:val="en-GB"/>
         </w:rPr>
-        <w:t>Number of Component per Zone</w:t>
+        <w:t xml:space="preserve">Number of Component per Zone </w:t>
       </w:r>
       <w:r>
         <w:rPr>
           <w:rFonts w:cstheme="minorHAnsi"/>
           <w:lang w:val="en-GB"/>
         </w:rPr>
-        <w:t xml:space="preserve"> </w:t>
-      </w:r>
-      <w:r>
+        <w:t>-&gt; Domain reference item</w:t>
+      </w:r>
+    </w:p>
+    <w:p>
+      <w:pPr>
         <w:rPr>
           <w:rFonts w:cstheme="minorHAnsi"/>
           <w:lang w:val="en-GB"/>
         </w:rPr>
-        <w:t>-&gt; Domain reference item</w:t>
-      </w:r>
+      </w:pPr>
     </w:p>
     <w:p>
       <w:pPr>
@@ -286,13 +305,37 @@
       <w:pPr>
         <w:rPr>
           <w:rFonts w:cstheme="minorHAnsi"/>
-          <w:lang w:val="en-GB"/>
-        </w:rPr>
-      </w:pPr>
-      <w:r>
-        <w:rPr>
-          <w:rFonts w:cstheme="minorHAnsi"/>
-          <w:lang w:val="en-GB"/>
+        </w:rPr>
+      </w:pPr>
+      <w:r>
+        <w:rPr>
+          <w:rFonts w:cstheme="minorHAnsi"/>
+        </w:rPr>
+        <w:t>Table à r</w:t>
+      </w:r>
+      <w:r>
+        <w:rPr>
+          <w:rFonts w:cstheme="minorHAnsi"/>
+        </w:rPr>
+        <w:t xml:space="preserve">emplir </w:t>
+      </w:r>
+    </w:p>
+    <w:p>
+      <w:pPr>
+        <w:rPr>
+          <w:rFonts w:cstheme="minorHAnsi"/>
+        </w:rPr>
+      </w:pPr>
+    </w:p>
+    <w:p>
+      <w:pPr>
+        <w:rPr>
+          <w:rFonts w:cstheme="minorHAnsi"/>
+        </w:rPr>
+      </w:pPr>
+      <w:r>
+        <w:rPr>
+          <w:rFonts w:cstheme="minorHAnsi"/>
         </w:rPr>
         <w:t xml:space="preserve">Quartier 2.3 </w:t>
       </w:r>
@@ -443,6 +486,7 @@
     <w:lsdException w:name="HTML Sample" w:semiHidden="1" w:unhideWhenUsed="1"/>
     <w:lsdException w:name="HTML Typewriter" w:semiHidden="1" w:unhideWhenUsed="1"/>
     <w:lsdException w:name="HTML Variable" w:semiHidden="1" w:unhideWhenUsed="1"/>
+    <w:lsdException w:name="Normal Table" w:semiHidden="1" w:unhideWhenUsed="1"/>
     <w:lsdException w:name="annotation subject" w:semiHidden="1" w:unhideWhenUsed="1"/>
     <w:lsdException w:name="No List" w:semiHidden="1" w:unhideWhenUsed="1"/>
     <w:lsdException w:name="Outline List 1" w:semiHidden="1" w:unhideWhenUsed="1"/>
@@ -489,8 +533,10 @@
     <w:lsdException w:name="Table Subtle 2" w:semiHidden="1" w:unhideWhenUsed="1"/>
     <w:lsdException w:name="Table Web 1" w:semiHidden="1" w:unhideWhenUsed="1"/>
     <w:lsdException w:name="Table Web 2" w:semiHidden="1" w:unhideWhenUsed="1"/>
+    <w:lsdException w:name="Table Web 3" w:semiHidden="1" w:unhideWhenUsed="1"/>
     <w:lsdException w:name="Balloon Text" w:semiHidden="1" w:unhideWhenUsed="1"/>
     <w:lsdException w:name="Table Grid" w:uiPriority="39"/>
+    <w:lsdException w:name="Table Theme" w:semiHidden="1" w:unhideWhenUsed="1"/>
     <w:lsdException w:name="Placeholder Text" w:semiHidden="1"/>
     <w:lsdException w:name="No Spacing" w:uiPriority="1" w:qFormat="1"/>
     <w:lsdException w:name="Light Shading" w:uiPriority="60"/>

</xml_diff>

<commit_message>
valeur par defaut cost capex : ok"
</commit_message>
<xml_diff>
--- a/UserGuide/NoteReu.docx
+++ b/UserGuide/NoteReu.docx
@@ -11039,6 +11039,7 @@
       <w:r>
         <w:rPr>
           <w:rFonts w:cstheme="minorHAnsi"/>
+          <w:lang w:val="en-GB"/>
         </w:rPr>
         <w:t xml:space="preserve"> </w:t>
       </w:r>
@@ -11456,10 +11457,21 @@
     <w:p>
       <w:pPr>
         <w:rPr>
-          <w:rFonts w:cstheme="minorHAnsi"/>
-          <w:lang w:val="en-GB"/>
-        </w:rPr>
-      </w:pPr>
+          <w:rStyle w:val="Lienhypertexte"/>
+          <w:rFonts w:cstheme="minorHAnsi"/>
+          <w:lang w:val="en-GB"/>
+        </w:rPr>
+      </w:pPr>
+      <w:r>
+        <w:rPr>
+          <w:rFonts w:cstheme="minorHAnsi"/>
+          <w:b/>
+          <w:bCs/>
+          <w:color w:val="00B050"/>
+          <w:lang w:val="en-GB"/>
+        </w:rPr>
+        <w:t>Ok -&gt;</w:t>
+      </w:r>
       <w:r>
         <w:rPr>
           <w:rFonts w:cstheme="minorHAnsi"/>
@@ -11481,8 +11493,684 @@
     <w:p>
       <w:pPr>
         <w:rPr>
-          <w:rFonts w:cstheme="minorHAnsi"/>
-          <w:lang w:val="en-GB"/>
+          <w:rStyle w:val="Lienhypertexte"/>
+          <w:rFonts w:cstheme="minorHAnsi"/>
+          <w:lang w:val="en-GB"/>
+        </w:rPr>
+      </w:pPr>
+      <w:r>
+        <w:rPr>
+          <w:rStyle w:val="Lienhypertexte"/>
+          <w:rFonts w:cstheme="minorHAnsi"/>
+          <w:lang w:val="en-GB"/>
+        </w:rPr>
+        <w:br w:type="page"/>
+      </w:r>
+    </w:p>
+    <w:p>
+      <w:pPr>
+        <w:rPr>
+          <w:rFonts w:cstheme="minorHAnsi"/>
+          <w:lang w:val="en-GB"/>
+        </w:rPr>
+      </w:pPr>
+      <w:r>
+        <w:rPr>
+          <w:rFonts w:cstheme="minorHAnsi"/>
+          <w:lang w:val="en-GB"/>
+        </w:rPr>
+        <w:lastRenderedPageBreak/>
+        <w:t>Réunion 23/11/20</w:t>
+      </w:r>
+    </w:p>
+    <w:p>
+      <w:pPr>
+        <w:pStyle w:val="Paragraphedeliste"/>
+        <w:numPr>
+          <w:ilvl w:val="0"/>
+          <w:numId w:val="5"/>
+        </w:numPr>
+        <w:rPr>
+          <w:rFonts w:cstheme="minorHAnsi"/>
+          <w:lang w:val="en-GB"/>
+        </w:rPr>
+      </w:pPr>
+      <w:proofErr w:type="gramStart"/>
+      <w:r>
+        <w:rPr>
+          <w:rFonts w:cstheme="minorHAnsi"/>
+          <w:lang w:val="en-GB"/>
+        </w:rPr>
+        <w:t>Home :</w:t>
+      </w:r>
+      <w:proofErr w:type="gramEnd"/>
+      <w:r>
+        <w:rPr>
+          <w:rFonts w:cstheme="minorHAnsi"/>
+          <w:lang w:val="en-GB"/>
+        </w:rPr>
+        <w:t xml:space="preserve"> </w:t>
+      </w:r>
+    </w:p>
+    <w:p>
+      <w:pPr>
+        <w:pStyle w:val="Paragraphedeliste"/>
+        <w:numPr>
+          <w:ilvl w:val="1"/>
+          <w:numId w:val="5"/>
+        </w:numPr>
+        <w:rPr>
+          <w:rFonts w:cstheme="minorHAnsi"/>
+        </w:rPr>
+      </w:pPr>
+      <w:r>
+        <w:rPr>
+          <w:rFonts w:cstheme="minorHAnsi"/>
+        </w:rPr>
+        <w:t>Mettre image NTT (</w:t>
+      </w:r>
+      <w:proofErr w:type="spellStart"/>
+      <w:r>
+        <w:rPr>
+          <w:rFonts w:cstheme="minorHAnsi"/>
+        </w:rPr>
+        <w:t>cf</w:t>
+      </w:r>
+      <w:proofErr w:type="spellEnd"/>
+      <w:r>
+        <w:rPr>
+          <w:rFonts w:cstheme="minorHAnsi"/>
+        </w:rPr>
+        <w:t xml:space="preserve"> m</w:t>
+      </w:r>
+      <w:r>
+        <w:rPr>
+          <w:rFonts w:cstheme="minorHAnsi"/>
+        </w:rPr>
+        <w:t>ail)</w:t>
+      </w:r>
+    </w:p>
+    <w:p>
+      <w:pPr>
+        <w:pStyle w:val="Paragraphedeliste"/>
+        <w:numPr>
+          <w:ilvl w:val="0"/>
+          <w:numId w:val="5"/>
+        </w:numPr>
+        <w:rPr>
+          <w:rFonts w:cstheme="minorHAnsi"/>
+        </w:rPr>
+      </w:pPr>
+      <w:proofErr w:type="spellStart"/>
+      <w:r>
+        <w:rPr>
+          <w:rFonts w:cstheme="minorHAnsi"/>
+        </w:rPr>
+        <w:t>Xpex</w:t>
+      </w:r>
+      <w:proofErr w:type="spellEnd"/>
+      <w:r>
+        <w:rPr>
+          <w:rFonts w:cstheme="minorHAnsi"/>
+        </w:rPr>
+        <w:t> :</w:t>
+      </w:r>
+    </w:p>
+    <w:p>
+      <w:pPr>
+        <w:pStyle w:val="Paragraphedeliste"/>
+        <w:numPr>
+          <w:ilvl w:val="1"/>
+          <w:numId w:val="5"/>
+        </w:numPr>
+        <w:rPr>
+          <w:rFonts w:cstheme="minorHAnsi"/>
+          <w:lang w:val="en-GB"/>
+        </w:rPr>
+      </w:pPr>
+      <w:proofErr w:type="spellStart"/>
+      <w:r>
+        <w:rPr>
+          <w:rFonts w:cstheme="minorHAnsi"/>
+          <w:lang w:val="en-GB"/>
+        </w:rPr>
+        <w:t xml:space="preserve">Pre </w:t>
+      </w:r>
+      <w:proofErr w:type="gramStart"/>
+      <w:r>
+        <w:rPr>
+          <w:rFonts w:cstheme="minorHAnsi"/>
+          <w:lang w:val="en-GB"/>
+        </w:rPr>
+        <w:t>configured</w:t>
+      </w:r>
+      <w:proofErr w:type="spellEnd"/>
+      <w:r>
+        <w:rPr>
+          <w:rFonts w:cstheme="minorHAnsi"/>
+          <w:lang w:val="en-GB"/>
+        </w:rPr>
+        <w:t> :</w:t>
+      </w:r>
+      <w:proofErr w:type="gramEnd"/>
+      <w:r>
+        <w:rPr>
+          <w:rFonts w:cstheme="minorHAnsi"/>
+          <w:lang w:val="en-GB"/>
+        </w:rPr>
+        <w:t xml:space="preserve"> unit</w:t>
+      </w:r>
+      <w:r>
+        <w:rPr>
+          <w:rFonts w:cstheme="minorHAnsi"/>
+          <w:lang w:val="en-GB"/>
+        </w:rPr>
+        <w:t xml:space="preserve"> (</w:t>
+      </w:r>
+      <w:proofErr w:type="spellStart"/>
+      <w:r>
+        <w:rPr>
+          <w:rFonts w:cstheme="minorHAnsi"/>
+          <w:lang w:val="en-GB"/>
+        </w:rPr>
+        <w:t>non modifiable</w:t>
+      </w:r>
+      <w:proofErr w:type="spellEnd"/>
+      <w:r>
+        <w:rPr>
+          <w:rFonts w:cstheme="minorHAnsi"/>
+          <w:lang w:val="en-GB"/>
+        </w:rPr>
+        <w:t>)</w:t>
+      </w:r>
+      <w:r>
+        <w:rPr>
+          <w:rFonts w:cstheme="minorHAnsi"/>
+          <w:lang w:val="en-GB"/>
+        </w:rPr>
+        <w:t xml:space="preserve"> + unit co</w:t>
+      </w:r>
+      <w:r>
+        <w:rPr>
+          <w:rFonts w:cstheme="minorHAnsi"/>
+          <w:lang w:val="en-GB"/>
+        </w:rPr>
+        <w:t>st (modifiable)</w:t>
+      </w:r>
+    </w:p>
+    <w:p>
+      <w:pPr>
+        <w:pStyle w:val="Paragraphedeliste"/>
+        <w:numPr>
+          <w:ilvl w:val="1"/>
+          <w:numId w:val="5"/>
+        </w:numPr>
+        <w:rPr>
+          <w:rFonts w:cstheme="minorHAnsi"/>
+        </w:rPr>
+      </w:pPr>
+      <w:r>
+        <w:rPr>
+          <w:rFonts w:cstheme="minorHAnsi"/>
+        </w:rPr>
+        <w:t xml:space="preserve">Centrer les cases </w:t>
+      </w:r>
+      <w:proofErr w:type="gramStart"/>
+      <w:r>
+        <w:rPr>
+          <w:rFonts w:cstheme="minorHAnsi"/>
+        </w:rPr>
+        <w:t>des i</w:t>
+      </w:r>
+      <w:r>
+        <w:rPr>
+          <w:rFonts w:cstheme="minorHAnsi"/>
+        </w:rPr>
+        <w:t>nput</w:t>
+      </w:r>
+      <w:proofErr w:type="gramEnd"/>
+    </w:p>
+    <w:p>
+      <w:pPr>
+        <w:pStyle w:val="Paragraphedeliste"/>
+        <w:numPr>
+          <w:ilvl w:val="1"/>
+          <w:numId w:val="5"/>
+        </w:numPr>
+        <w:rPr>
+          <w:rFonts w:cstheme="minorHAnsi"/>
+        </w:rPr>
+      </w:pPr>
+      <w:proofErr w:type="spellStart"/>
+      <w:r>
+        <w:rPr>
+          <w:rFonts w:cstheme="minorHAnsi"/>
+        </w:rPr>
+        <w:t>Selction</w:t>
+      </w:r>
+      <w:proofErr w:type="spellEnd"/>
+      <w:r>
+        <w:rPr>
+          <w:rFonts w:cstheme="minorHAnsi"/>
+        </w:rPr>
+        <w:t xml:space="preserve"> : </w:t>
+      </w:r>
+      <w:r>
+        <w:rPr>
+          <w:rFonts w:cstheme="minorHAnsi"/>
+        </w:rPr>
+        <w:t>réfléchir</w:t>
+      </w:r>
+      <w:r>
+        <w:rPr>
+          <w:rFonts w:cstheme="minorHAnsi"/>
+        </w:rPr>
+        <w:t xml:space="preserve"> à la visualisation des parties/origines</w:t>
+      </w:r>
+    </w:p>
+    <w:p>
+      <w:pPr>
+        <w:pStyle w:val="Paragraphedeliste"/>
+        <w:numPr>
+          <w:ilvl w:val="1"/>
+          <w:numId w:val="5"/>
+        </w:numPr>
+        <w:rPr>
+          <w:rFonts w:cstheme="minorHAnsi"/>
+        </w:rPr>
+      </w:pPr>
+      <w:proofErr w:type="spellStart"/>
+      <w:r>
+        <w:rPr>
+          <w:rFonts w:cstheme="minorHAnsi"/>
+        </w:rPr>
+        <w:t>Summary</w:t>
+      </w:r>
+      <w:proofErr w:type="spellEnd"/>
+      <w:r>
+        <w:rPr>
+          <w:rFonts w:cstheme="minorHAnsi"/>
+        </w:rPr>
+        <w:t> :</w:t>
+      </w:r>
+      <w:r>
+        <w:rPr>
+          <w:rFonts w:cstheme="minorHAnsi"/>
+        </w:rPr>
+        <w:tab/>
+      </w:r>
+    </w:p>
+    <w:p>
+      <w:pPr>
+        <w:pStyle w:val="Paragraphedeliste"/>
+        <w:numPr>
+          <w:ilvl w:val="2"/>
+          <w:numId w:val="5"/>
+        </w:numPr>
+        <w:rPr>
+          <w:rFonts w:cstheme="minorHAnsi"/>
+          <w:lang w:val="en-GB"/>
+        </w:rPr>
+      </w:pPr>
+      <w:r>
+        <w:rPr>
+          <w:rFonts w:cstheme="minorHAnsi"/>
+          <w:lang w:val="en-GB"/>
+        </w:rPr>
+        <w:t>Check to confirm UC i</w:t>
+      </w:r>
+      <w:r>
+        <w:rPr>
+          <w:rFonts w:cstheme="minorHAnsi"/>
+          <w:lang w:val="en-GB"/>
+        </w:rPr>
+        <w:t>nput is complete &lt;</w:t>
+      </w:r>
+      <w:proofErr w:type="spellStart"/>
+      <w:r>
+        <w:rPr>
+          <w:rFonts w:cstheme="minorHAnsi"/>
+          <w:lang w:val="en-GB"/>
+        </w:rPr>
+        <w:t>br</w:t>
+      </w:r>
+      <w:proofErr w:type="spellEnd"/>
+      <w:r>
+        <w:rPr>
+          <w:rFonts w:cstheme="minorHAnsi"/>
+          <w:lang w:val="en-GB"/>
+        </w:rPr>
+        <w:t xml:space="preserve">&gt; (please note that </w:t>
+      </w:r>
+      <w:r>
+        <w:rPr>
+          <w:rFonts w:cstheme="minorHAnsi"/>
+          <w:lang w:val="en-GB"/>
+        </w:rPr>
+        <w:t>UC dashboard can be generated only on completed UC)</w:t>
+      </w:r>
+    </w:p>
+    <w:p>
+      <w:pPr>
+        <w:pStyle w:val="Paragraphedeliste"/>
+        <w:numPr>
+          <w:ilvl w:val="2"/>
+          <w:numId w:val="5"/>
+        </w:numPr>
+        <w:rPr>
+          <w:rFonts w:cstheme="minorHAnsi"/>
+          <w:lang w:val="en-GB"/>
+        </w:rPr>
+      </w:pPr>
+      <w:proofErr w:type="spellStart"/>
+      <w:r>
+        <w:rPr>
+          <w:rFonts w:cstheme="minorHAnsi"/>
+          <w:lang w:val="en-GB"/>
+        </w:rPr>
+        <w:t>Afficher</w:t>
+      </w:r>
+      <w:proofErr w:type="spellEnd"/>
+      <w:r>
+        <w:rPr>
+          <w:rFonts w:cstheme="minorHAnsi"/>
+          <w:lang w:val="en-GB"/>
+        </w:rPr>
+        <w:t xml:space="preserve"> Domain/Solution/ Context</w:t>
+      </w:r>
+    </w:p>
+    <w:p>
+      <w:pPr>
+        <w:pStyle w:val="Paragraphedeliste"/>
+        <w:numPr>
+          <w:ilvl w:val="0"/>
+          <w:numId w:val="5"/>
+        </w:numPr>
+        <w:rPr>
+          <w:rFonts w:cstheme="minorHAnsi"/>
+        </w:rPr>
+      </w:pPr>
+      <w:r>
+        <w:rPr>
+          <w:rFonts w:cstheme="minorHAnsi"/>
+        </w:rPr>
+        <w:t xml:space="preserve">Deal </w:t>
+      </w:r>
+      <w:proofErr w:type="spellStart"/>
+      <w:r>
+        <w:rPr>
+          <w:rFonts w:cstheme="minorHAnsi"/>
+        </w:rPr>
+        <w:t>criteria</w:t>
+      </w:r>
+      <w:proofErr w:type="spellEnd"/>
+      <w:r>
+        <w:rPr>
+          <w:rFonts w:cstheme="minorHAnsi"/>
+        </w:rPr>
+        <w:t> :</w:t>
+      </w:r>
+    </w:p>
+    <w:p>
+      <w:pPr>
+        <w:pStyle w:val="Paragraphedeliste"/>
+        <w:numPr>
+          <w:ilvl w:val="1"/>
+          <w:numId w:val="5"/>
+        </w:numPr>
+        <w:rPr>
+          <w:rFonts w:cstheme="minorHAnsi"/>
+        </w:rPr>
+      </w:pPr>
+      <w:r>
+        <w:rPr>
+          <w:rFonts w:cstheme="minorHAnsi"/>
+        </w:rPr>
+        <w:t>Alignement titre / case</w:t>
+      </w:r>
+    </w:p>
+    <w:p>
+      <w:pPr>
+        <w:pStyle w:val="Paragraphedeliste"/>
+        <w:numPr>
+          <w:ilvl w:val="0"/>
+          <w:numId w:val="5"/>
+        </w:numPr>
+        <w:rPr>
+          <w:rFonts w:cstheme="minorHAnsi"/>
+        </w:rPr>
+      </w:pPr>
+      <w:r>
+        <w:rPr>
+          <w:rFonts w:cstheme="minorHAnsi"/>
+        </w:rPr>
+        <w:t xml:space="preserve">Use case </w:t>
+      </w:r>
+      <w:proofErr w:type="spellStart"/>
+      <w:r>
+        <w:rPr>
+          <w:rFonts w:cstheme="minorHAnsi"/>
+        </w:rPr>
+        <w:t>selection</w:t>
+      </w:r>
+      <w:proofErr w:type="spellEnd"/>
+      <w:r>
+        <w:rPr>
+          <w:rFonts w:cstheme="minorHAnsi"/>
+        </w:rPr>
+        <w:t xml:space="preserve"> : </w:t>
+      </w:r>
+    </w:p>
+    <w:p>
+      <w:pPr>
+        <w:pStyle w:val="Paragraphedeliste"/>
+        <w:numPr>
+          <w:ilvl w:val="1"/>
+          <w:numId w:val="5"/>
+        </w:numPr>
+        <w:rPr>
+          <w:rFonts w:cstheme="minorHAnsi"/>
+        </w:rPr>
+      </w:pPr>
+      <w:r>
+        <w:rPr>
+          <w:rFonts w:cstheme="minorHAnsi"/>
+        </w:rPr>
+        <w:t xml:space="preserve">Représentation arborescente </w:t>
+      </w:r>
+    </w:p>
+    <w:p>
+      <w:pPr>
+        <w:pStyle w:val="Paragraphedeliste"/>
+        <w:numPr>
+          <w:ilvl w:val="0"/>
+          <w:numId w:val="5"/>
+        </w:numPr>
+        <w:rPr>
+          <w:rFonts w:cstheme="minorHAnsi"/>
+        </w:rPr>
+      </w:pPr>
+      <w:proofErr w:type="spellStart"/>
+      <w:r>
+        <w:rPr>
+          <w:rFonts w:cstheme="minorHAnsi"/>
+        </w:rPr>
+        <w:t>Navbar</w:t>
+      </w:r>
+      <w:proofErr w:type="spellEnd"/>
+      <w:r>
+        <w:rPr>
+          <w:rFonts w:cstheme="minorHAnsi"/>
+        </w:rPr>
+        <w:t> :</w:t>
+      </w:r>
+    </w:p>
+    <w:p>
+      <w:pPr>
+        <w:pStyle w:val="Paragraphedeliste"/>
+        <w:numPr>
+          <w:ilvl w:val="1"/>
+          <w:numId w:val="5"/>
+        </w:numPr>
+        <w:rPr>
+          <w:rFonts w:cstheme="minorHAnsi"/>
+        </w:rPr>
+      </w:pPr>
+      <w:r>
+        <w:rPr>
+          <w:rFonts w:cstheme="minorHAnsi"/>
+        </w:rPr>
+        <w:t xml:space="preserve">Rassembler en Input / </w:t>
+      </w:r>
+      <w:proofErr w:type="spellStart"/>
+      <w:r>
+        <w:rPr>
+          <w:rFonts w:cstheme="minorHAnsi"/>
+        </w:rPr>
+        <w:t>dashboard</w:t>
+      </w:r>
+      <w:proofErr w:type="spellEnd"/>
+    </w:p>
+    <w:p>
+      <w:pPr>
+        <w:pStyle w:val="Paragraphedeliste"/>
+        <w:numPr>
+          <w:ilvl w:val="1"/>
+          <w:numId w:val="5"/>
+        </w:numPr>
+        <w:rPr>
+          <w:rFonts w:cstheme="minorHAnsi"/>
+        </w:rPr>
+      </w:pPr>
+      <w:proofErr w:type="spellStart"/>
+      <w:r>
+        <w:rPr>
+          <w:rFonts w:cstheme="minorHAnsi"/>
+        </w:rPr>
+        <w:t>Summary</w:t>
+      </w:r>
+      <w:proofErr w:type="spellEnd"/>
+      <w:r>
+        <w:rPr>
+          <w:rFonts w:cstheme="minorHAnsi"/>
+        </w:rPr>
+        <w:t xml:space="preserve"> porte sur </w:t>
+      </w:r>
+      <w:proofErr w:type="spellStart"/>
+      <w:r>
+        <w:rPr>
+          <w:rFonts w:cstheme="minorHAnsi"/>
+        </w:rPr>
+        <w:t>customer</w:t>
+      </w:r>
+      <w:proofErr w:type="spellEnd"/>
+      <w:r>
+        <w:rPr>
+          <w:rFonts w:cstheme="minorHAnsi"/>
+        </w:rPr>
+        <w:t xml:space="preserve"> et supplier </w:t>
+      </w:r>
+      <w:r>
+        <w:rPr>
+          <w:rFonts w:cstheme="minorHAnsi"/>
+        </w:rPr>
+        <w:t xml:space="preserve">(à bien représenter) </w:t>
+      </w:r>
+    </w:p>
+    <w:p>
+      <w:pPr>
+        <w:pStyle w:val="Paragraphedeliste"/>
+        <w:numPr>
+          <w:ilvl w:val="0"/>
+          <w:numId w:val="5"/>
+        </w:numPr>
+        <w:rPr>
+          <w:rFonts w:cstheme="minorHAnsi"/>
+        </w:rPr>
+      </w:pPr>
+      <w:r>
+        <w:rPr>
+          <w:rFonts w:cstheme="minorHAnsi"/>
+        </w:rPr>
+        <w:t>Comparaison</w:t>
+      </w:r>
+      <w:r>
+        <w:rPr>
+          <w:rFonts w:cstheme="minorHAnsi"/>
+        </w:rPr>
+        <w:t> :</w:t>
+      </w:r>
+    </w:p>
+    <w:p>
+      <w:pPr>
+        <w:pStyle w:val="Paragraphedeliste"/>
+        <w:numPr>
+          <w:ilvl w:val="1"/>
+          <w:numId w:val="5"/>
+        </w:numPr>
+        <w:rPr>
+          <w:rFonts w:cstheme="minorHAnsi"/>
+        </w:rPr>
+      </w:pPr>
+      <w:r>
+        <w:rPr>
+          <w:rFonts w:cstheme="minorHAnsi"/>
+        </w:rPr>
+        <w:t xml:space="preserve">Table </w:t>
+      </w:r>
+      <w:proofErr w:type="spellStart"/>
+      <w:r>
+        <w:rPr>
+          <w:rFonts w:cstheme="minorHAnsi"/>
+        </w:rPr>
+        <w:t>summary</w:t>
+      </w:r>
+      <w:proofErr w:type="spellEnd"/>
+      <w:r>
+        <w:rPr>
+          <w:rFonts w:cstheme="minorHAnsi"/>
+        </w:rPr>
+        <w:t xml:space="preserve"> bien afficher UC (</w:t>
+      </w:r>
+      <w:proofErr w:type="spellStart"/>
+      <w:r>
+        <w:rPr>
+          <w:rFonts w:cstheme="minorHAnsi"/>
+        </w:rPr>
+        <w:t>domain</w:t>
+      </w:r>
+      <w:proofErr w:type="spellEnd"/>
+      <w:r>
+        <w:rPr>
+          <w:rFonts w:cstheme="minorHAnsi"/>
+        </w:rPr>
+        <w:t>, sol</w:t>
+      </w:r>
+      <w:r>
+        <w:rPr>
+          <w:rFonts w:cstheme="minorHAnsi"/>
+        </w:rPr>
+        <w:t xml:space="preserve">ution et </w:t>
+      </w:r>
+      <w:proofErr w:type="spellStart"/>
+      <w:r>
+        <w:rPr>
+          <w:rFonts w:cstheme="minorHAnsi"/>
+        </w:rPr>
+        <w:t>context</w:t>
+      </w:r>
+      <w:proofErr w:type="spellEnd"/>
+      <w:r>
+        <w:rPr>
+          <w:rFonts w:cstheme="minorHAnsi"/>
+        </w:rPr>
+        <w:t>)</w:t>
+      </w:r>
+    </w:p>
+    <w:p>
+      <w:pPr>
+        <w:rPr>
+          <w:rFonts w:cstheme="minorHAnsi"/>
         </w:rPr>
       </w:pPr>
     </w:p>
@@ -11950,6 +12638,119 @@
       </w:rPr>
     </w:lvl>
   </w:abstractNum>
+  <w:abstractNum w:abstractNumId="4" w15:restartNumberingAfterBreak="0">
+    <w:nsid w:val="7AAB32F5"/>
+    <w:multiLevelType w:val="hybridMultilevel"/>
+    <w:tmpl w:val="55840248"/>
+    <w:lvl w:ilvl="0" w:tplc="040C0001">
+      <w:start w:val="1"/>
+      <w:numFmt w:val="bullet"/>
+      <w:lvlText w:val=""/>
+      <w:lvlJc w:val="left"/>
+      <w:pPr>
+        <w:ind w:left="720" w:hanging="360"/>
+      </w:pPr>
+      <w:rPr>
+        <w:rFonts w:ascii="Symbol" w:hAnsi="Symbol" w:hint="default"/>
+      </w:rPr>
+    </w:lvl>
+    <w:lvl w:ilvl="1" w:tplc="040C0003">
+      <w:start w:val="1"/>
+      <w:numFmt w:val="bullet"/>
+      <w:lvlText w:val="o"/>
+      <w:lvlJc w:val="left"/>
+      <w:pPr>
+        <w:ind w:left="1440" w:hanging="360"/>
+      </w:pPr>
+      <w:rPr>
+        <w:rFonts w:ascii="Courier New" w:hAnsi="Courier New" w:cs="Courier New" w:hint="default"/>
+      </w:rPr>
+    </w:lvl>
+    <w:lvl w:ilvl="2" w:tplc="040C0005">
+      <w:start w:val="1"/>
+      <w:numFmt w:val="bullet"/>
+      <w:lvlText w:val=""/>
+      <w:lvlJc w:val="left"/>
+      <w:pPr>
+        <w:ind w:left="2160" w:hanging="360"/>
+      </w:pPr>
+      <w:rPr>
+        <w:rFonts w:ascii="Wingdings" w:hAnsi="Wingdings" w:hint="default"/>
+      </w:rPr>
+    </w:lvl>
+    <w:lvl w:ilvl="3" w:tplc="040C0001" w:tentative="1">
+      <w:start w:val="1"/>
+      <w:numFmt w:val="bullet"/>
+      <w:lvlText w:val=""/>
+      <w:lvlJc w:val="left"/>
+      <w:pPr>
+        <w:ind w:left="2880" w:hanging="360"/>
+      </w:pPr>
+      <w:rPr>
+        <w:rFonts w:ascii="Symbol" w:hAnsi="Symbol" w:hint="default"/>
+      </w:rPr>
+    </w:lvl>
+    <w:lvl w:ilvl="4" w:tplc="040C0003" w:tentative="1">
+      <w:start w:val="1"/>
+      <w:numFmt w:val="bullet"/>
+      <w:lvlText w:val="o"/>
+      <w:lvlJc w:val="left"/>
+      <w:pPr>
+        <w:ind w:left="3600" w:hanging="360"/>
+      </w:pPr>
+      <w:rPr>
+        <w:rFonts w:ascii="Courier New" w:hAnsi="Courier New" w:cs="Courier New" w:hint="default"/>
+      </w:rPr>
+    </w:lvl>
+    <w:lvl w:ilvl="5" w:tplc="040C0005" w:tentative="1">
+      <w:start w:val="1"/>
+      <w:numFmt w:val="bullet"/>
+      <w:lvlText w:val=""/>
+      <w:lvlJc w:val="left"/>
+      <w:pPr>
+        <w:ind w:left="4320" w:hanging="360"/>
+      </w:pPr>
+      <w:rPr>
+        <w:rFonts w:ascii="Wingdings" w:hAnsi="Wingdings" w:hint="default"/>
+      </w:rPr>
+    </w:lvl>
+    <w:lvl w:ilvl="6" w:tplc="040C0001" w:tentative="1">
+      <w:start w:val="1"/>
+      <w:numFmt w:val="bullet"/>
+      <w:lvlText w:val=""/>
+      <w:lvlJc w:val="left"/>
+      <w:pPr>
+        <w:ind w:left="5040" w:hanging="360"/>
+      </w:pPr>
+      <w:rPr>
+        <w:rFonts w:ascii="Symbol" w:hAnsi="Symbol" w:hint="default"/>
+      </w:rPr>
+    </w:lvl>
+    <w:lvl w:ilvl="7" w:tplc="040C0003" w:tentative="1">
+      <w:start w:val="1"/>
+      <w:numFmt w:val="bullet"/>
+      <w:lvlText w:val="o"/>
+      <w:lvlJc w:val="left"/>
+      <w:pPr>
+        <w:ind w:left="5760" w:hanging="360"/>
+      </w:pPr>
+      <w:rPr>
+        <w:rFonts w:ascii="Courier New" w:hAnsi="Courier New" w:cs="Courier New" w:hint="default"/>
+      </w:rPr>
+    </w:lvl>
+    <w:lvl w:ilvl="8" w:tplc="040C0005" w:tentative="1">
+      <w:start w:val="1"/>
+      <w:numFmt w:val="bullet"/>
+      <w:lvlText w:val=""/>
+      <w:lvlJc w:val="left"/>
+      <w:pPr>
+        <w:ind w:left="6480" w:hanging="360"/>
+      </w:pPr>
+      <w:rPr>
+        <w:rFonts w:ascii="Wingdings" w:hAnsi="Wingdings" w:hint="default"/>
+      </w:rPr>
+    </w:lvl>
+  </w:abstractNum>
   <w:num w:numId="1">
     <w:abstractNumId w:val="3"/>
   </w:num>
@@ -11961,6 +12762,9 @@
   </w:num>
   <w:num w:numId="4">
     <w:abstractNumId w:val="2"/>
+  </w:num>
+  <w:num w:numId="5">
+    <w:abstractNumId w:val="4"/>
   </w:num>
 </w:numbering>
 </file>

</xml_diff>

<commit_message>
correctif de quelques bugs calculs dashboards
</commit_message>
<xml_diff>
--- a/UserGuide/NoteReu.docx
+++ b/UserGuide/NoteReu.docx
@@ -12053,6 +12053,15 @@
       <w:r>
         <w:rPr>
           <w:rFonts w:cstheme="minorHAnsi"/>
+          <w:b/>
+          <w:bCs/>
+          <w:color w:val="00B050"/>
+        </w:rPr>
+        <w:t>Ok -&gt;</w:t>
+      </w:r>
+      <w:r>
+        <w:rPr>
+          <w:rFonts w:cstheme="minorHAnsi"/>
           <w:lang w:val="en-GB"/>
         </w:rPr>
         <w:t xml:space="preserve">unite </w:t>
@@ -12089,6 +12098,16 @@
       <w:r>
         <w:rPr>
           <w:rFonts w:cstheme="minorHAnsi"/>
+          <w:b/>
+          <w:bCs/>
+          <w:color w:val="00B050"/>
+          <w:lang w:val="en-GB"/>
+        </w:rPr>
+        <w:t>Ok -&gt;</w:t>
+      </w:r>
+      <w:r>
+        <w:rPr>
+          <w:rFonts w:cstheme="minorHAnsi"/>
           <w:lang w:val="en-GB"/>
         </w:rPr>
         <w:t xml:space="preserve">Import </w:t>
@@ -12182,6 +12201,15 @@
       <w:r>
         <w:rPr>
           <w:rFonts w:cstheme="minorHAnsi"/>
+          <w:b/>
+          <w:bCs/>
+          <w:color w:val="00B050"/>
+        </w:rPr>
+        <w:t>Ok -&gt;</w:t>
+      </w:r>
+      <w:r>
+        <w:rPr>
+          <w:rFonts w:cstheme="minorHAnsi"/>
         </w:rPr>
         <w:t xml:space="preserve"># unit cash </w:t>
       </w:r>
@@ -12324,7 +12352,287 @@
       <w:pPr>
         <w:pStyle w:val="Paragraphedeliste"/>
         <w:numPr>
+          <w:ilvl w:val="1"/>
+          <w:numId w:val="6"/>
+        </w:numPr>
+        <w:rPr>
+          <w:rFonts w:cstheme="minorHAnsi"/>
+        </w:rPr>
+      </w:pPr>
+      <w:r>
+        <w:rPr>
+          <w:rFonts w:cstheme="minorHAnsi"/>
+        </w:rPr>
+        <w:t>Impact : mettre</w:t>
+      </w:r>
+      <w:r>
+        <w:rPr>
+          <w:rFonts w:cstheme="minorHAnsi"/>
+        </w:rPr>
+        <w:t xml:space="preserve"> des % dans les cases et dans le titre (Impact %)</w:t>
+      </w:r>
+    </w:p>
+    <w:p>
+      <w:pPr>
+        <w:pStyle w:val="Paragraphedeliste"/>
+        <w:numPr>
           <w:ilvl w:val="0"/>
+          <w:numId w:val="6"/>
+        </w:numPr>
+        <w:rPr>
+          <w:rFonts w:cstheme="minorHAnsi"/>
+        </w:rPr>
+      </w:pPr>
+      <w:r>
+        <w:rPr>
+          <w:rFonts w:cstheme="minorHAnsi"/>
+        </w:rPr>
+        <w:t xml:space="preserve">Attention à la </w:t>
+      </w:r>
+      <w:proofErr w:type="spellStart"/>
+      <w:r>
+        <w:rPr>
+          <w:rFonts w:cstheme="minorHAnsi"/>
+        </w:rPr>
+        <w:t>conver</w:t>
+      </w:r>
+      <w:proofErr w:type="spellEnd"/>
+      <w:r>
+        <w:rPr>
+          <w:rFonts w:cstheme="minorHAnsi"/>
+        </w:rPr>
+        <w:t xml:space="preserve"> (pound vers dol)</w:t>
+      </w:r>
+    </w:p>
+    <w:p>
+      <w:pPr>
+        <w:pStyle w:val="Paragraphedeliste"/>
+        <w:numPr>
+          <w:ilvl w:val="0"/>
+          <w:numId w:val="6"/>
+        </w:numPr>
+        <w:rPr>
+          <w:rFonts w:cstheme="minorHAnsi"/>
+        </w:rPr>
+      </w:pPr>
+      <w:proofErr w:type="spellStart"/>
+      <w:r>
+        <w:rPr>
+          <w:rFonts w:cstheme="minorHAnsi"/>
+        </w:rPr>
+        <w:t>Summary</w:t>
+      </w:r>
+      <w:proofErr w:type="spellEnd"/>
+      <w:r>
+        <w:rPr>
+          <w:rFonts w:cstheme="minorHAnsi"/>
+        </w:rPr>
+        <w:t> :</w:t>
+      </w:r>
+    </w:p>
+    <w:p>
+      <w:pPr>
+        <w:pStyle w:val="Paragraphedeliste"/>
+        <w:numPr>
+          <w:ilvl w:val="1"/>
+          <w:numId w:val="6"/>
+        </w:numPr>
+        <w:rPr>
+          <w:rFonts w:cstheme="minorHAnsi"/>
+        </w:rPr>
+      </w:pPr>
+      <w:r>
+        <w:rPr>
+          <w:rFonts w:cstheme="minorHAnsi"/>
+        </w:rPr>
+        <w:t>Revoir les NA (les transformer en case grisée </w:t>
+      </w:r>
+      <w:proofErr w:type="gramStart"/>
+      <w:r>
+        <w:rPr>
+          <w:rFonts w:cstheme="minorHAnsi"/>
+        </w:rPr>
+        <w:t>? )</w:t>
+      </w:r>
+      <w:proofErr w:type="gramEnd"/>
+      <w:r>
+        <w:rPr>
+          <w:rFonts w:cstheme="minorHAnsi"/>
+        </w:rPr>
+        <w:t xml:space="preserve"> </w:t>
+      </w:r>
+    </w:p>
+    <w:p>
+      <w:pPr>
+        <w:pStyle w:val="Paragraphedeliste"/>
+        <w:numPr>
+          <w:ilvl w:val="1"/>
+          <w:numId w:val="6"/>
+        </w:numPr>
+        <w:rPr>
+          <w:rFonts w:cstheme="minorHAnsi"/>
+        </w:rPr>
+      </w:pPr>
+      <w:r>
+        <w:rPr>
+          <w:rFonts w:cstheme="minorHAnsi"/>
+        </w:rPr>
+        <w:t xml:space="preserve">Augmenter la lisibilité (prendre le </w:t>
+      </w:r>
+      <w:proofErr w:type="spellStart"/>
+      <w:r>
+        <w:rPr>
+          <w:rFonts w:cstheme="minorHAnsi"/>
+        </w:rPr>
+        <w:t>theme</w:t>
+      </w:r>
+      <w:proofErr w:type="spellEnd"/>
+      <w:r>
+        <w:rPr>
+          <w:rFonts w:cstheme="minorHAnsi"/>
+        </w:rPr>
+        <w:t xml:space="preserve"> noir)</w:t>
+      </w:r>
+    </w:p>
+    <w:p>
+      <w:pPr>
+        <w:pStyle w:val="Paragraphedeliste"/>
+        <w:numPr>
+          <w:ilvl w:val="1"/>
+          <w:numId w:val="6"/>
+        </w:numPr>
+        <w:rPr>
+          <w:rFonts w:cstheme="minorHAnsi"/>
+        </w:rPr>
+      </w:pPr>
+      <w:r>
+        <w:rPr>
+          <w:rFonts w:cstheme="minorHAnsi"/>
+        </w:rPr>
+        <w:t>Bouton « </w:t>
+      </w:r>
+      <w:proofErr w:type="spellStart"/>
+      <w:r>
+        <w:rPr>
+          <w:rFonts w:cstheme="minorHAnsi"/>
+        </w:rPr>
+        <w:t>choose</w:t>
+      </w:r>
+      <w:proofErr w:type="spellEnd"/>
+      <w:r>
+        <w:rPr>
+          <w:rFonts w:cstheme="minorHAnsi"/>
+        </w:rPr>
+        <w:t xml:space="preserve"> all »</w:t>
+      </w:r>
+    </w:p>
+    <w:p>
+      <w:pPr>
+        <w:pStyle w:val="Paragraphedeliste"/>
+        <w:numPr>
+          <w:ilvl w:val="0"/>
+          <w:numId w:val="6"/>
+        </w:numPr>
+        <w:rPr>
+          <w:rFonts w:cstheme="minorHAnsi"/>
+        </w:rPr>
+      </w:pPr>
+      <w:r>
+        <w:rPr>
+          <w:rFonts w:cstheme="minorHAnsi"/>
+        </w:rPr>
+        <w:t>Dashboard :</w:t>
+      </w:r>
+    </w:p>
+    <w:p>
+      <w:pPr>
+        <w:pStyle w:val="Paragraphedeliste"/>
+        <w:numPr>
+          <w:ilvl w:val="1"/>
+          <w:numId w:val="6"/>
+        </w:numPr>
+        <w:rPr>
+          <w:rFonts w:cstheme="minorHAnsi"/>
+        </w:rPr>
+      </w:pPr>
+      <w:proofErr w:type="spellStart"/>
+      <w:proofErr w:type="gramStart"/>
+      <w:r>
+        <w:rPr>
+          <w:rFonts w:cstheme="minorHAnsi"/>
+        </w:rPr>
+        <w:t>key</w:t>
+      </w:r>
+      <w:r>
+        <w:rPr>
+          <w:rFonts w:cstheme="minorHAnsi"/>
+        </w:rPr>
+        <w:t>Dates</w:t>
+      </w:r>
+      <w:proofErr w:type="spellEnd"/>
+      <w:proofErr w:type="gramEnd"/>
+      <w:r>
+        <w:rPr>
+          <w:rFonts w:cstheme="minorHAnsi"/>
+        </w:rPr>
+        <w:t xml:space="preserve"> : </w:t>
+      </w:r>
+    </w:p>
+    <w:p>
+      <w:pPr>
+        <w:pStyle w:val="Paragraphedeliste"/>
+        <w:numPr>
+          <w:ilvl w:val="2"/>
+          <w:numId w:val="6"/>
+        </w:numPr>
+        <w:rPr>
+          <w:rFonts w:cstheme="minorHAnsi"/>
+        </w:rPr>
+      </w:pPr>
+      <w:proofErr w:type="gramStart"/>
+      <w:r>
+        <w:rPr>
+          <w:rFonts w:cstheme="minorHAnsi"/>
+        </w:rPr>
+        <w:t>unité</w:t>
+      </w:r>
+      <w:proofErr w:type="gramEnd"/>
+    </w:p>
+    <w:p>
+      <w:pPr>
+        <w:pStyle w:val="Paragraphedeliste"/>
+        <w:numPr>
+          <w:ilvl w:val="2"/>
+          <w:numId w:val="6"/>
+        </w:numPr>
+        <w:rPr>
+          <w:rFonts w:cstheme="minorHAnsi"/>
+        </w:rPr>
+      </w:pPr>
+      <w:r>
+        <w:rPr>
+          <w:rFonts w:cstheme="minorHAnsi"/>
+        </w:rPr>
+        <w:t>Uses Cases -&gt; Use Case</w:t>
+      </w:r>
+    </w:p>
+    <w:p>
+      <w:pPr>
+        <w:pStyle w:val="Paragraphedeliste"/>
+        <w:numPr>
+          <w:ilvl w:val="2"/>
+          <w:numId w:val="6"/>
+        </w:numPr>
+        <w:rPr>
+          <w:rFonts w:cstheme="minorHAnsi"/>
+        </w:rPr>
+      </w:pPr>
+    </w:p>
+    <w:p>
+      <w:pPr>
+        <w:pStyle w:val="Paragraphedeliste"/>
+        <w:numPr>
+          <w:ilvl w:val="1"/>
           <w:numId w:val="6"/>
         </w:numPr>
         <w:rPr>
@@ -12372,7 +12680,7 @@
         <w:rFonts w:ascii="Courier New" w:hAnsi="Courier New" w:cs="Courier New" w:hint="default"/>
       </w:rPr>
     </w:lvl>
-    <w:lvl w:ilvl="2" w:tplc="040C0005" w:tentative="1">
+    <w:lvl w:ilvl="2" w:tplc="040C0005">
       <w:start w:val="1"/>
       <w:numFmt w:val="bullet"/>
       <w:lvlText w:val=""/>

</xml_diff>

<commit_message>
maj script import bdd
</commit_message>
<xml_diff>
--- a/UserGuide/NoteReu.docx
+++ b/UserGuide/NoteReu.docx
@@ -9592,6 +9592,106 @@
         </w:rPr>
         <w:t>Question pour Manuel : origine capex côté supplier (just third party ???)</w:t>
       </w:r>
+      <w:r>
+        <w:rPr>
+          <w:rFonts w:cstheme="minorHAnsi"/>
+        </w:rPr>
+        <w:t xml:space="preserve"> </w:t>
+      </w:r>
+    </w:p>
+    <w:p>
+      <w:pPr>
+        <w:pStyle w:val="Paragraphedeliste"/>
+        <w:rPr>
+          <w:rFonts w:cstheme="minorHAnsi"/>
+        </w:rPr>
+      </w:pPr>
+      <w:r>
+        <w:rPr>
+          <w:rFonts w:cstheme="minorHAnsi"/>
+        </w:rPr>
+        <w:t>A changer : côté supplier tous les xpex sont « internal »</w:t>
+      </w:r>
+    </w:p>
+    <w:p>
+      <w:pPr>
+        <w:pStyle w:val="Paragraphedeliste"/>
+        <w:rPr>
+          <w:rFonts w:cstheme="minorHAnsi"/>
+        </w:rPr>
+      </w:pPr>
+    </w:p>
+    <w:p>
+      <w:pPr>
+        <w:pStyle w:val="Paragraphedeliste"/>
+        <w:rPr>
+          <w:rFonts w:cstheme="minorHAnsi"/>
+        </w:rPr>
+      </w:pPr>
+    </w:p>
+    <w:p>
+      <w:pPr>
+        <w:pStyle w:val="Paragraphedeliste"/>
+        <w:rPr>
+          <w:rFonts w:cstheme="minorHAnsi"/>
+        </w:rPr>
+      </w:pPr>
+      <w:r>
+        <w:rPr>
+          <w:noProof/>
+        </w:rPr>
+        <w:drawing>
+          <wp:inline distT="0" distB="0" distL="0" distR="0" wp14:anchorId="44FC1F84" wp14:editId="6DC8DBD2">
+            <wp:extent cx="5760720" cy="2124075"/>
+            <wp:effectExtent l="0" t="0" r="0" b="9525"/>
+            <wp:docPr id="1" name="Image 1"/>
+            <wp:cNvGraphicFramePr>
+              <a:graphicFrameLocks xmlns:a="http://schemas.openxmlformats.org/drawingml/2006/main" noChangeAspect="1"/>
+            </wp:cNvGraphicFramePr>
+            <a:graphic xmlns:a="http://schemas.openxmlformats.org/drawingml/2006/main">
+              <a:graphicData uri="http://schemas.openxmlformats.org/drawingml/2006/picture">
+                <pic:pic xmlns:pic="http://schemas.openxmlformats.org/drawingml/2006/picture">
+                  <pic:nvPicPr>
+                    <pic:cNvPr id="1" name=""/>
+                    <pic:cNvPicPr/>
+                  </pic:nvPicPr>
+                  <pic:blipFill>
+                    <a:blip r:embed="rId8"/>
+                    <a:stretch>
+                      <a:fillRect/>
+                    </a:stretch>
+                  </pic:blipFill>
+                  <pic:spPr>
+                    <a:xfrm>
+                      <a:off x="0" y="0"/>
+                      <a:ext cx="5760720" cy="2124075"/>
+                    </a:xfrm>
+                    <a:prstGeom prst="rect">
+                      <a:avLst/>
+                    </a:prstGeom>
+                  </pic:spPr>
+                </pic:pic>
+              </a:graphicData>
+            </a:graphic>
+          </wp:inline>
+        </w:drawing>
+      </w:r>
+    </w:p>
+    <w:p>
+      <w:pPr>
+        <w:pStyle w:val="Paragraphedeliste"/>
+        <w:rPr>
+          <w:rFonts w:cstheme="minorHAnsi"/>
+        </w:rPr>
+      </w:pPr>
+    </w:p>
+    <w:p>
+      <w:pPr>
+        <w:pStyle w:val="Paragraphedeliste"/>
+        <w:rPr>
+          <w:rFonts w:cstheme="minorHAnsi"/>
+        </w:rPr>
+      </w:pPr>
     </w:p>
     <w:sectPr>
       <w:pgSz w:w="11906" w:h="16838"/>

</xml_diff>